<commit_message>
feat(main): add files lab4
</commit_message>
<xml_diff>
--- a/labs/lab04/report/Л04_Малюга_отчет.docx
+++ b/labs/lab04/report/Л04_Малюга_отчет.docx
@@ -88,15 +88,14 @@
         </w:p>
       </w:sdtContent>
     </w:sdt>
+    <w:bookmarkStart w:id="20" w:name="цель-работы"/>
     <w:p>
       <w:pPr>
         <w:pStyle w:val="Heading1"/>
       </w:pPr>
-      <w:bookmarkStart w:id="20" w:name="цель-работы"/>
       <w:r>
         <w:t xml:space="preserve">Цель работы</w:t>
       </w:r>
-      <w:bookmarkEnd w:id="20"/>
     </w:p>
     <w:p>
       <w:pPr>
@@ -109,15 +108,15 @@
         <w:t xml:space="preserve">Цель данной лабораторной работы - освоить процедуры компиляции и сборки программ, написанных на ассемблере NASM.</w:t>
       </w:r>
     </w:p>
+    <w:bookmarkEnd w:id="20"/>
+    <w:bookmarkStart w:id="21" w:name="задание"/>
     <w:p>
       <w:pPr>
         <w:pStyle w:val="Heading1"/>
       </w:pPr>
-      <w:bookmarkStart w:id="21" w:name="задание"/>
       <w:r>
         <w:t xml:space="preserve">Задание</w:t>
       </w:r>
-      <w:bookmarkEnd w:id="21"/>
     </w:p>
     <w:p>
       <w:pPr>
@@ -191,25 +190,24 @@
         <w:t xml:space="preserve">Выполнение заданий для самостоятельной работы.</w:t>
       </w:r>
     </w:p>
+    <w:bookmarkEnd w:id="21"/>
+    <w:bookmarkStart w:id="25" w:name="теоретическое-введение"/>
     <w:p>
       <w:pPr>
         <w:pStyle w:val="Heading1"/>
       </w:pPr>
-      <w:bookmarkStart w:id="22" w:name="теоретическое-введение"/>
       <w:r>
         <w:t xml:space="preserve">Теоретическое введение</w:t>
       </w:r>
-      <w:bookmarkEnd w:id="22"/>
-    </w:p>
+    </w:p>
+    <w:bookmarkStart w:id="22" w:name="основные-принципы-работы-компьютера"/>
     <w:p>
       <w:pPr>
         <w:pStyle w:val="Heading2"/>
       </w:pPr>
-      <w:bookmarkStart w:id="23" w:name="основные-принципы-работы-компьютера"/>
       <w:r>
         <w:t xml:space="preserve">Основные принципы работы компьютера</w:t>
       </w:r>
-      <w:bookmarkEnd w:id="23"/>
     </w:p>
     <w:p>
       <w:pPr>
@@ -387,15 +385,15 @@
         <w:t xml:space="preserve">переход к следующей команде.</w:t>
       </w:r>
     </w:p>
+    <w:bookmarkEnd w:id="22"/>
+    <w:bookmarkStart w:id="23" w:name="ассемблер-и-язык-ассемблера"/>
     <w:p>
       <w:pPr>
         <w:pStyle w:val="Heading2"/>
       </w:pPr>
-      <w:bookmarkStart w:id="24" w:name="ассемблер-и-язык-ассемблера"/>
       <w:r>
         <w:t xml:space="preserve">Ассемблер и язык ассемблера</w:t>
       </w:r>
-      <w:bookmarkEnd w:id="24"/>
     </w:p>
     <w:p>
       <w:pPr>
@@ -465,6 +463,7 @@
       </w:r>
       <w:r>
         <w:rPr>
+          <w:bCs/>
           <w:b/>
         </w:rPr>
         <w:t xml:space="preserve">Операндами</w:t>
@@ -480,6 +479,7 @@
       </w:r>
       <w:r>
         <w:rPr>
+          <w:bCs/>
           <w:b/>
         </w:rPr>
         <w:t xml:space="preserve">Метка</w:t>
@@ -501,6 +501,7 @@
       </w:r>
       <w:r>
         <w:rPr>
+          <w:bCs/>
           <w:b/>
         </w:rPr>
         <w:t xml:space="preserve">директивы</w:t>
@@ -512,15 +513,15 @@
         <w:t xml:space="preserve">— инструкции, не переводящиеся непосредственно в машинные команды, а управляющие работой транслятора. Например, директивы используются для определения данных (констант и переменных) и обычно пишутся большими буквами.</w:t>
       </w:r>
     </w:p>
+    <w:bookmarkEnd w:id="23"/>
+    <w:bookmarkStart w:id="24" w:name="X310c182b2f11788f30ff9ceb7453c607ff33b25"/>
     <w:p>
       <w:pPr>
         <w:pStyle w:val="Heading2"/>
       </w:pPr>
-      <w:bookmarkStart w:id="25" w:name="X310c182b2f11788f30ff9ceb7453c607ff33b25"/>
       <w:r>
         <w:t xml:space="preserve">Процесс создания и обработки программы на языке ассемблера</w:t>
       </w:r>
-      <w:bookmarkEnd w:id="25"/>
     </w:p>
     <w:p>
       <w:pPr>
@@ -569,25 +570,25 @@
         <w:t xml:space="preserve">• **Запуск программы**. Конечной целью является работоспособный исполняемый файл. Ошибки на предыдущих этапах могут привести к некорректной работе программы, поэтому может присутствовать этап отладки программы при помощи специальной программы — отладчика. При нахождении ошибки необходимо провести коррекцию программы, начиная с первого шага.</w:t>
       </w:r>
     </w:p>
+    <w:bookmarkEnd w:id="24"/>
+    <w:bookmarkEnd w:id="25"/>
+    <w:bookmarkStart w:id="48" w:name="выполнение-лабораторной-работы"/>
     <w:p>
       <w:pPr>
         <w:pStyle w:val="Heading1"/>
       </w:pPr>
-      <w:bookmarkStart w:id="26" w:name="выполнение-лабораторной-работы"/>
       <w:r>
         <w:t xml:space="preserve">Выполнение лабораторной работы</w:t>
       </w:r>
-      <w:bookmarkEnd w:id="26"/>
-    </w:p>
+    </w:p>
+    <w:bookmarkStart w:id="28" w:name="создание-программы-hello-world"/>
     <w:p>
       <w:pPr>
         <w:pStyle w:val="Heading2"/>
       </w:pPr>
-      <w:bookmarkStart w:id="27" w:name="создание-программы-hello-world"/>
       <w:r>
         <w:t xml:space="preserve">Создание программы Hello world!</w:t>
       </w:r>
-      <w:bookmarkEnd w:id="27"/>
     </w:p>
     <w:p>
       <w:pPr>
@@ -604,13 +605,13 @@
       <w:pPr>
         <w:pStyle w:val="CaptionedFigure"/>
       </w:pPr>
-      <w:bookmarkStart w:id="29" w:name="fig:001"/>
+      <w:bookmarkStart w:id="27" w:name="fig:001"/>
       <w:r>
         <w:drawing>
           <wp:inline>
             <wp:extent cx="5334000" cy="4359678"/>
             <wp:effectExtent b="0" l="0" r="0" t="0"/>
-            <wp:docPr descr="Создание программы Hello world" title="" id="1" name="Picture"/>
+            <wp:docPr descr="Рис. 1: Создание программы Hello world" title="" id="1" name="Picture"/>
             <a:graphic>
               <a:graphicData uri="http://schemas.openxmlformats.org/drawingml/2006/picture">
                 <pic:pic>
@@ -621,7 +622,7 @@
                     </pic:cNvPicPr>
                   </pic:nvPicPr>
                   <pic:blipFill>
-                    <a:blip r:embed="rId28"/>
+                    <a:blip r:embed="rId26"/>
                     <a:stretch>
                       <a:fillRect/>
                     </a:stretch>
@@ -647,25 +648,25 @@
           </wp:inline>
         </w:drawing>
       </w:r>
-      <w:bookmarkEnd w:id="29"/>
+      <w:bookmarkEnd w:id="27"/>
     </w:p>
     <w:p>
       <w:pPr>
         <w:pStyle w:val="ImageCaption"/>
       </w:pPr>
       <w:r>
-        <w:t xml:space="preserve">Создание программы Hello world</w:t>
-      </w:r>
-    </w:p>
+        <w:t xml:space="preserve">Рис. 1: Создание программы Hello world</w:t>
+      </w:r>
+    </w:p>
+    <w:bookmarkEnd w:id="28"/>
+    <w:bookmarkStart w:id="31" w:name="работа-с-транслятором-nasm"/>
     <w:p>
       <w:pPr>
         <w:pStyle w:val="Heading2"/>
       </w:pPr>
-      <w:bookmarkStart w:id="30" w:name="работа-с-транслятором-nasm"/>
       <w:r>
         <w:t xml:space="preserve">Работа с транслятором NASM</w:t>
       </w:r>
-      <w:bookmarkEnd w:id="30"/>
     </w:p>
     <w:p>
       <w:pPr>
@@ -682,13 +683,13 @@
       <w:pPr>
         <w:pStyle w:val="CaptionedFigure"/>
       </w:pPr>
-      <w:bookmarkStart w:id="32" w:name="fig:002"/>
+      <w:bookmarkStart w:id="30" w:name="fig:002"/>
       <w:r>
         <w:drawing>
           <wp:inline>
             <wp:extent cx="5334000" cy="800549"/>
             <wp:effectExtent b="0" l="0" r="0" t="0"/>
-            <wp:docPr descr="Компиляция программы hello" title="" id="1" name="Picture"/>
+            <wp:docPr descr="Рис. 2: Компиляция программы hello" title="" id="1" name="Picture"/>
             <a:graphic>
               <a:graphicData uri="http://schemas.openxmlformats.org/drawingml/2006/picture">
                 <pic:pic>
@@ -699,7 +700,7 @@
                     </pic:cNvPicPr>
                   </pic:nvPicPr>
                   <pic:blipFill>
-                    <a:blip r:embed="rId31"/>
+                    <a:blip r:embed="rId29"/>
                     <a:stretch>
                       <a:fillRect/>
                     </a:stretch>
@@ -725,25 +726,25 @@
           </wp:inline>
         </w:drawing>
       </w:r>
-      <w:bookmarkEnd w:id="32"/>
+      <w:bookmarkEnd w:id="30"/>
     </w:p>
     <w:p>
       <w:pPr>
         <w:pStyle w:val="ImageCaption"/>
       </w:pPr>
       <w:r>
-        <w:t xml:space="preserve">Компиляция программы hello</w:t>
-      </w:r>
-    </w:p>
+        <w:t xml:space="preserve">Рис. 2: Компиляция программы hello</w:t>
+      </w:r>
+    </w:p>
+    <w:bookmarkEnd w:id="31"/>
+    <w:bookmarkStart w:id="34" w:name="X9f2c0ffdb3977ae9a7cf72e3f6b7f409f8404a3"/>
     <w:p>
       <w:pPr>
         <w:pStyle w:val="Heading2"/>
       </w:pPr>
-      <w:bookmarkStart w:id="33" w:name="X9f2c0ffdb3977ae9a7cf72e3f6b7f409f8404a3"/>
       <w:r>
         <w:t xml:space="preserve">Работа с расширенным синтаксисом командной строки NASM</w:t>
       </w:r>
-      <w:bookmarkEnd w:id="33"/>
     </w:p>
     <w:p>
       <w:pPr>
@@ -760,13 +761,13 @@
       <w:pPr>
         <w:pStyle w:val="CaptionedFigure"/>
       </w:pPr>
-      <w:bookmarkStart w:id="35" w:name="fig:003"/>
+      <w:bookmarkStart w:id="33" w:name="fig:003"/>
       <w:r>
         <w:drawing>
           <wp:inline>
             <wp:extent cx="5334000" cy="595641"/>
             <wp:effectExtent b="0" l="0" r="0" t="0"/>
-            <wp:docPr descr="Компиляция текста программы" title="" id="1" name="Picture"/>
+            <wp:docPr descr="Рис. 3: Компиляция текста программы" title="" id="1" name="Picture"/>
             <a:graphic>
               <a:graphicData uri="http://schemas.openxmlformats.org/drawingml/2006/picture">
                 <pic:pic>
@@ -777,7 +778,7 @@
                     </pic:cNvPicPr>
                   </pic:nvPicPr>
                   <pic:blipFill>
-                    <a:blip r:embed="rId34"/>
+                    <a:blip r:embed="rId32"/>
                     <a:stretch>
                       <a:fillRect/>
                     </a:stretch>
@@ -803,25 +804,25 @@
           </wp:inline>
         </w:drawing>
       </w:r>
-      <w:bookmarkEnd w:id="35"/>
+      <w:bookmarkEnd w:id="33"/>
     </w:p>
     <w:p>
       <w:pPr>
         <w:pStyle w:val="ImageCaption"/>
       </w:pPr>
       <w:r>
-        <w:t xml:space="preserve">Компиляция текста программы</w:t>
-      </w:r>
-    </w:p>
+        <w:t xml:space="preserve">Рис. 3: Компиляция текста программы</w:t>
+      </w:r>
+    </w:p>
+    <w:bookmarkEnd w:id="34"/>
+    <w:bookmarkStart w:id="37" w:name="работа-с-компоновщиком-ld"/>
     <w:p>
       <w:pPr>
         <w:pStyle w:val="Heading2"/>
       </w:pPr>
-      <w:bookmarkStart w:id="36" w:name="работа-с-компоновщиком-ld"/>
       <w:r>
         <w:t xml:space="preserve">Работа с компоновщиком LD</w:t>
       </w:r>
-      <w:bookmarkEnd w:id="36"/>
     </w:p>
     <w:p>
       <w:pPr>
@@ -838,13 +839,13 @@
       <w:pPr>
         <w:pStyle w:val="CaptionedFigure"/>
       </w:pPr>
-      <w:bookmarkStart w:id="38" w:name="fig:004"/>
+      <w:bookmarkStart w:id="36" w:name="fig:004"/>
       <w:r>
         <w:drawing>
           <wp:inline>
             <wp:extent cx="5334000" cy="689268"/>
             <wp:effectExtent b="0" l="0" r="0" t="0"/>
-            <wp:docPr descr="Передача объектного файла на обработку компоновщику" title="" id="1" name="Picture"/>
+            <wp:docPr descr="Рис. 4: Передача объектного файла на обработку компоновщику" title="" id="1" name="Picture"/>
             <a:graphic>
               <a:graphicData uri="http://schemas.openxmlformats.org/drawingml/2006/picture">
                 <pic:pic>
@@ -855,7 +856,7 @@
                     </pic:cNvPicPr>
                   </pic:nvPicPr>
                   <pic:blipFill>
-                    <a:blip r:embed="rId37"/>
+                    <a:blip r:embed="rId35"/>
                     <a:stretch>
                       <a:fillRect/>
                     </a:stretch>
@@ -881,25 +882,25 @@
           </wp:inline>
         </w:drawing>
       </w:r>
-      <w:bookmarkEnd w:id="38"/>
+      <w:bookmarkEnd w:id="36"/>
     </w:p>
     <w:p>
       <w:pPr>
         <w:pStyle w:val="ImageCaption"/>
       </w:pPr>
       <w:r>
-        <w:t xml:space="preserve">Передача объектного файла на обработку компоновщику</w:t>
-      </w:r>
-    </w:p>
+        <w:t xml:space="preserve">Рис. 4: Передача объектного файла на обработку компоновщику</w:t>
+      </w:r>
+    </w:p>
+    <w:bookmarkEnd w:id="37"/>
+    <w:bookmarkStart w:id="40" w:name="запуск-исполняемого-файла"/>
     <w:p>
       <w:pPr>
         <w:pStyle w:val="Heading2"/>
       </w:pPr>
-      <w:bookmarkStart w:id="39" w:name="запуск-исполняемого-файла"/>
       <w:r>
         <w:t xml:space="preserve">Запуск исполняемого файла</w:t>
       </w:r>
-      <w:bookmarkEnd w:id="39"/>
     </w:p>
     <w:p>
       <w:pPr>
@@ -916,13 +917,13 @@
       <w:pPr>
         <w:pStyle w:val="CaptionedFigure"/>
       </w:pPr>
-      <w:bookmarkStart w:id="41" w:name="fig:005"/>
+      <w:bookmarkStart w:id="39" w:name="fig:005"/>
       <w:r>
         <w:drawing>
           <wp:inline>
             <wp:extent cx="5334000" cy="515937"/>
             <wp:effectExtent b="0" l="0" r="0" t="0"/>
-            <wp:docPr descr="Запуск программы Hello world" title="" id="1" name="Picture"/>
+            <wp:docPr descr="Рис. 5: Запуск программы Hello world" title="" id="1" name="Picture"/>
             <a:graphic>
               <a:graphicData uri="http://schemas.openxmlformats.org/drawingml/2006/picture">
                 <pic:pic>
@@ -933,7 +934,7 @@
                     </pic:cNvPicPr>
                   </pic:nvPicPr>
                   <pic:blipFill>
-                    <a:blip r:embed="rId40"/>
+                    <a:blip r:embed="rId38"/>
                     <a:stretch>
                       <a:fillRect/>
                     </a:stretch>
@@ -959,25 +960,25 @@
           </wp:inline>
         </w:drawing>
       </w:r>
-      <w:bookmarkEnd w:id="41"/>
+      <w:bookmarkEnd w:id="39"/>
     </w:p>
     <w:p>
       <w:pPr>
         <w:pStyle w:val="ImageCaption"/>
       </w:pPr>
       <w:r>
-        <w:t xml:space="preserve">Запуск программы Hello world</w:t>
-      </w:r>
-    </w:p>
+        <w:t xml:space="preserve">Рис. 5: Запуск программы Hello world</w:t>
+      </w:r>
+    </w:p>
+    <w:bookmarkEnd w:id="40"/>
+    <w:bookmarkStart w:id="47" w:name="X32ff26b75a7156f968f22ae721fd8fec4b51e1d"/>
     <w:p>
       <w:pPr>
         <w:pStyle w:val="Heading2"/>
       </w:pPr>
-      <w:bookmarkStart w:id="42" w:name="X32ff26b75a7156f968f22ae721fd8fec4b51e1d"/>
       <w:r>
         <w:t xml:space="preserve">Выполнение заданий для самостоятельной работы</w:t>
       </w:r>
-      <w:bookmarkEnd w:id="42"/>
     </w:p>
     <w:p>
       <w:pPr>
@@ -987,16 +988,7 @@
         </w:numPr>
       </w:pPr>
       <w:r>
-        <w:t xml:space="preserve">В каталоге ~/work/arch-pc/lab04 с помощью команды cp создала копию файла hello.asm с именем lab4.asm (рис.</w:t>
-      </w:r>
-      <w:r>
-        <w:t xml:space="preserve"> </w:t>
-      </w:r>
-      <w:r>
-        <w:t xml:space="preserve">[-@fig:006]</w:t>
-      </w:r>
-      <w:r>
-        <w:t xml:space="preserve">).</w:t>
+        <w:t xml:space="preserve">В каталоге ~/work/arch-pc/lab04 с помощью команды cp создала копию файла hello.asm с именем lab4.asm (рис. 6).</w:t>
       </w:r>
     </w:p>
     <w:p>
@@ -1007,29 +999,20 @@
         </w:numPr>
       </w:pPr>
       <w:r>
-        <w:t xml:space="preserve">С помощью текстового редактора gedit внесла изменения в текст программы в файле lab4.asm так, чтобы вместо Hello world! на экран выводилась строка с моими фамилией и именем (рис.</w:t>
-      </w:r>
-      <w:r>
-        <w:t xml:space="preserve"> </w:t>
-      </w:r>
-      <w:r>
-        <w:t xml:space="preserve">[-@fig:006]</w:t>
-      </w:r>
-      <w:r>
-        <w:t xml:space="preserve">).</w:t>
+        <w:t xml:space="preserve">С помощью текстового редактора gedit внесла изменения в текст программы в файле lab4.asm так, чтобы вместо Hello world! на экран выводилась строка с моими фамилией и именем (рис. 6).</w:t>
       </w:r>
     </w:p>
     <w:p>
       <w:pPr>
         <w:pStyle w:val="CaptionedFigure"/>
       </w:pPr>
-      <w:bookmarkStart w:id="44" w:name="fig:006"/>
+      <w:bookmarkStart w:id="42" w:name="fig:006"/>
       <w:r>
         <w:drawing>
           <wp:inline>
             <wp:extent cx="5334000" cy="4325937"/>
             <wp:effectExtent b="0" l="0" r="0" t="0"/>
-            <wp:docPr descr="Изменение программы lab4.asm" title="" id="1" name="Picture"/>
+            <wp:docPr descr="Рис. 6: Изменение программы lab4.asm" title="" id="1" name="Picture"/>
             <a:graphic>
               <a:graphicData uri="http://schemas.openxmlformats.org/drawingml/2006/picture">
                 <pic:pic>
@@ -1040,7 +1023,7 @@
                     </pic:cNvPicPr>
                   </pic:nvPicPr>
                   <pic:blipFill>
-                    <a:blip r:embed="rId43"/>
+                    <a:blip r:embed="rId41"/>
                     <a:stretch>
                       <a:fillRect/>
                     </a:stretch>
@@ -1066,14 +1049,14 @@
           </wp:inline>
         </w:drawing>
       </w:r>
-      <w:bookmarkEnd w:id="44"/>
+      <w:bookmarkEnd w:id="42"/>
     </w:p>
     <w:p>
       <w:pPr>
         <w:pStyle w:val="ImageCaption"/>
       </w:pPr>
       <w:r>
-        <w:t xml:space="preserve">Изменение программы lab4.asm</w:t>
+        <w:t xml:space="preserve">Рис. 6: Изменение программы lab4.asm</w:t>
       </w:r>
     </w:p>
     <w:p>
@@ -1085,29 +1068,20 @@
         <w:pStyle w:val="Compact"/>
       </w:pPr>
       <w:r>
-        <w:t xml:space="preserve">Оттранслировала полученный текст программы lab4.asm в объектный файл. Выполнила компоновку объектного файла и запустила получившийся исполняемый файл (рис.</w:t>
-      </w:r>
-      <w:r>
-        <w:t xml:space="preserve"> </w:t>
-      </w:r>
-      <w:r>
-        <w:t xml:space="preserve">[-@fig:007]</w:t>
-      </w:r>
-      <w:r>
-        <w:t xml:space="preserve">).</w:t>
+        <w:t xml:space="preserve">Оттранслировала полученный текст программы lab4.asm в объектный файл. Выполнила компоновку объектного файла и запустила получившийся исполняемый файл (рис. 7).</w:t>
       </w:r>
     </w:p>
     <w:p>
       <w:pPr>
         <w:pStyle w:val="CaptionedFigure"/>
       </w:pPr>
-      <w:bookmarkStart w:id="46" w:name="fig:007"/>
+      <w:bookmarkStart w:id="44" w:name="fig:007"/>
       <w:r>
         <w:drawing>
           <wp:inline>
             <wp:extent cx="5334000" cy="1345028"/>
             <wp:effectExtent b="0" l="0" r="0" t="0"/>
-            <wp:docPr descr="Трансляция в объектный файл и его компоновка. Запуск исполняемого файла" title="" id="1" name="Picture"/>
+            <wp:docPr descr="Рис. 7: Трансляция в объектный файл и его компоновка. Запуск исполняемого файла" title="" id="1" name="Picture"/>
             <a:graphic>
               <a:graphicData uri="http://schemas.openxmlformats.org/drawingml/2006/picture">
                 <pic:pic>
@@ -1118,7 +1092,7 @@
                     </pic:cNvPicPr>
                   </pic:nvPicPr>
                   <pic:blipFill>
-                    <a:blip r:embed="rId45"/>
+                    <a:blip r:embed="rId43"/>
                     <a:stretch>
                       <a:fillRect/>
                     </a:stretch>
@@ -1144,14 +1118,14 @@
           </wp:inline>
         </w:drawing>
       </w:r>
-      <w:bookmarkEnd w:id="46"/>
+      <w:bookmarkEnd w:id="44"/>
     </w:p>
     <w:p>
       <w:pPr>
         <w:pStyle w:val="ImageCaption"/>
       </w:pPr>
       <w:r>
-        <w:t xml:space="preserve">Трансляция в объектный файл и его компоновка. Запуск исполняемого файла</w:t>
+        <w:t xml:space="preserve">Рис. 7: Трансляция в объектный файл и его компоновка. Запуск исполняемого файла</w:t>
       </w:r>
     </w:p>
     <w:p>
@@ -1175,29 +1149,20 @@
         <w:t xml:space="preserve">”</w:t>
       </w:r>
       <w:r>
-        <w:t xml:space="preserve">/arch-pc/labs/lab04/. Загрузила файлы на Github (рис.</w:t>
-      </w:r>
-      <w:r>
-        <w:t xml:space="preserve"> </w:t>
-      </w:r>
-      <w:r>
-        <w:t xml:space="preserve">[-@fig:008]</w:t>
-      </w:r>
-      <w:r>
-        <w:t xml:space="preserve">).</w:t>
+        <w:t xml:space="preserve">/arch-pc/labs/lab04/. Загрузила файлы на Github (рис. 8).</w:t>
       </w:r>
     </w:p>
     <w:p>
       <w:pPr>
         <w:pStyle w:val="CaptionedFigure"/>
       </w:pPr>
-      <w:bookmarkStart w:id="48" w:name="fig:008"/>
+      <w:bookmarkStart w:id="46" w:name="fig:008"/>
       <w:r>
         <w:drawing>
           <wp:inline>
             <wp:extent cx="5334000" cy="2659006"/>
             <wp:effectExtent b="0" l="0" r="0" t="0"/>
-            <wp:docPr descr="Копирование файлов в локальный репозиторий и отправка на Github" title="" id="1" name="Picture"/>
+            <wp:docPr descr="Рис. 8: Копирование файлов в локальный репозиторий и отправка на Github" title="" id="1" name="Picture"/>
             <a:graphic>
               <a:graphicData uri="http://schemas.openxmlformats.org/drawingml/2006/picture">
                 <pic:pic>
@@ -1208,7 +1173,7 @@
                     </pic:cNvPicPr>
                   </pic:nvPicPr>
                   <pic:blipFill>
-                    <a:blip r:embed="rId47"/>
+                    <a:blip r:embed="rId45"/>
                     <a:stretch>
                       <a:fillRect/>
                     </a:stretch>
@@ -1234,25 +1199,26 @@
           </wp:inline>
         </w:drawing>
       </w:r>
-      <w:bookmarkEnd w:id="48"/>
+      <w:bookmarkEnd w:id="46"/>
     </w:p>
     <w:p>
       <w:pPr>
         <w:pStyle w:val="ImageCaption"/>
       </w:pPr>
       <w:r>
-        <w:t xml:space="preserve">Копирование файлов в локальный репозиторий и отправка на Github</w:t>
-      </w:r>
-    </w:p>
+        <w:t xml:space="preserve">Рис. 8: Копирование файлов в локальный репозиторий и отправка на Github</w:t>
+      </w:r>
+    </w:p>
+    <w:bookmarkEnd w:id="47"/>
+    <w:bookmarkEnd w:id="48"/>
+    <w:bookmarkStart w:id="49" w:name="выводы"/>
     <w:p>
       <w:pPr>
         <w:pStyle w:val="Heading1"/>
       </w:pPr>
-      <w:bookmarkStart w:id="49" w:name="выводы"/>
       <w:r>
         <w:t xml:space="preserve">Выводы</w:t>
       </w:r>
-      <w:bookmarkEnd w:id="49"/>
     </w:p>
     <w:p>
       <w:pPr>
@@ -1262,6 +1228,7 @@
         <w:t xml:space="preserve">При выполнении данной лабораторной работы я освоила процедуры компиляции и сборки программ, написанных на ассемблере NASM.</w:t>
       </w:r>
     </w:p>
+    <w:bookmarkEnd w:id="49"/>
     <w:sectPr/>
   </w:body>
 </w:document>
@@ -1293,17 +1260,14 @@
 <file path=word/numbering.xml><?xml version="1.0" encoding="utf-8"?>
 <w:numbering xmlns:w="http://schemas.openxmlformats.org/wordprocessingml/2006/main">
   <w:abstractNum w:abstractNumId="990">
-    <w:nsid w:val="2c1ae401"/>
+    <w:nsid w:val="A990"/>
     <w:multiLevelType w:val="multilevel"/>
     <w:lvl w:ilvl="0">
       <w:numFmt w:val="bullet"/>
       <w:lvlText w:val=" "/>
       <w:lvlJc w:val="left"/>
       <w:pPr>
-        <w:tabs>
-          <w:tab w:val="num" w:pos="0"/>
-        </w:tabs>
-        <w:ind w:left="480" w:hanging="480"/>
+        <w:ind w:left="720" w:hanging="480"/>
       </w:pPr>
     </w:lvl>
     <w:lvl w:ilvl="1">
@@ -1311,10 +1275,7 @@
       <w:lvlText w:val=" "/>
       <w:lvlJc w:val="left"/>
       <w:pPr>
-        <w:tabs>
-          <w:tab w:val="num" w:pos="720"/>
-        </w:tabs>
-        <w:ind w:left="1200" w:hanging="480"/>
+        <w:ind w:left="1440" w:hanging="480"/>
       </w:pPr>
     </w:lvl>
     <w:lvl w:ilvl="2">
@@ -1322,10 +1283,7 @@
       <w:lvlText w:val=" "/>
       <w:lvlJc w:val="left"/>
       <w:pPr>
-        <w:tabs>
-          <w:tab w:val="num" w:pos="1440"/>
-        </w:tabs>
-        <w:ind w:left="1920" w:hanging="480"/>
+        <w:ind w:left="2160" w:hanging="480"/>
       </w:pPr>
     </w:lvl>
     <w:lvl w:ilvl="3">
@@ -1333,10 +1291,7 @@
       <w:lvlText w:val=" "/>
       <w:lvlJc w:val="left"/>
       <w:pPr>
-        <w:tabs>
-          <w:tab w:val="num" w:pos="2160"/>
-        </w:tabs>
-        <w:ind w:left="2640" w:hanging="480"/>
+        <w:ind w:left="2880" w:hanging="480"/>
       </w:pPr>
     </w:lvl>
     <w:lvl w:ilvl="4">
@@ -1344,10 +1299,7 @@
       <w:lvlText w:val=" "/>
       <w:lvlJc w:val="left"/>
       <w:pPr>
-        <w:tabs>
-          <w:tab w:val="num" w:pos="2880"/>
-        </w:tabs>
-        <w:ind w:left="3360" w:hanging="480"/>
+        <w:ind w:left="3600" w:hanging="480"/>
       </w:pPr>
     </w:lvl>
     <w:lvl w:ilvl="5">
@@ -1355,10 +1307,7 @@
       <w:lvlText w:val=" "/>
       <w:lvlJc w:val="left"/>
       <w:pPr>
-        <w:tabs>
-          <w:tab w:val="num" w:pos="3600"/>
-        </w:tabs>
-        <w:ind w:left="4080" w:hanging="480"/>
+        <w:ind w:left="4320" w:hanging="480"/>
       </w:pPr>
     </w:lvl>
     <w:lvl w:ilvl="6">
@@ -1366,10 +1315,7 @@
       <w:lvlText w:val=" "/>
       <w:lvlJc w:val="left"/>
       <w:pPr>
-        <w:tabs>
-          <w:tab w:val="num" w:pos="4320"/>
-        </w:tabs>
-        <w:ind w:left="4800" w:hanging="480"/>
+        <w:ind w:left="5040" w:hanging="480"/>
       </w:pPr>
     </w:lvl>
     <w:lvl w:ilvl="7">
@@ -1377,10 +1323,7 @@
       <w:lvlText w:val=" "/>
       <w:lvlJc w:val="left"/>
       <w:pPr>
-        <w:tabs>
-          <w:tab w:val="num" w:pos="5040"/>
-        </w:tabs>
-        <w:ind w:left="5520" w:hanging="480"/>
+        <w:ind w:left="5760" w:hanging="480"/>
       </w:pPr>
     </w:lvl>
     <w:lvl w:ilvl="8">
@@ -1388,15 +1331,12 @@
       <w:lvlText w:val=" "/>
       <w:lvlJc w:val="left"/>
       <w:pPr>
-        <w:tabs>
-          <w:tab w:val="num" w:pos="5760"/>
-        </w:tabs>
-        <w:ind w:left="6240" w:hanging="480"/>
+        <w:ind w:left="6480" w:hanging="480"/>
       </w:pPr>
     </w:lvl>
   </w:abstractNum>
   <w:abstractNum w:abstractNumId="99411">
-    <w:nsid w:val="ea454b4c"/>
+    <w:nsid w:val="A99411"/>
     <w:multiLevelType w:val="multilevel"/>
     <w:lvl w:ilvl="0">
       <w:start w:val="1"/>
@@ -1404,10 +1344,7 @@
       <w:lvlText w:val="%1."/>
       <w:lvlJc w:val="left"/>
       <w:pPr>
-        <w:tabs>
-          <w:tab w:val="num" w:pos="0"/>
-        </w:tabs>
-        <w:ind w:left="480" w:hanging="480"/>
+        <w:ind w:left="720" w:hanging="480"/>
       </w:pPr>
     </w:lvl>
     <w:lvl w:ilvl="1">
@@ -1416,10 +1353,7 @@
       <w:lvlText w:val="%2."/>
       <w:lvlJc w:val="left"/>
       <w:pPr>
-        <w:tabs>
-          <w:tab w:val="num" w:pos="720"/>
-        </w:tabs>
-        <w:ind w:left="1200" w:hanging="480"/>
+        <w:ind w:left="1440" w:hanging="480"/>
       </w:pPr>
     </w:lvl>
     <w:lvl w:ilvl="2">
@@ -1428,10 +1362,7 @@
       <w:lvlText w:val="%3."/>
       <w:lvlJc w:val="left"/>
       <w:pPr>
-        <w:tabs>
-          <w:tab w:val="num" w:pos="1440"/>
-        </w:tabs>
-        <w:ind w:left="1920" w:hanging="480"/>
+        <w:ind w:left="2160" w:hanging="480"/>
       </w:pPr>
     </w:lvl>
     <w:lvl w:ilvl="3">
@@ -1440,10 +1371,7 @@
       <w:lvlText w:val="%4."/>
       <w:lvlJc w:val="left"/>
       <w:pPr>
-        <w:tabs>
-          <w:tab w:val="num" w:pos="2160"/>
-        </w:tabs>
-        <w:ind w:left="2640" w:hanging="480"/>
+        <w:ind w:left="2880" w:hanging="480"/>
       </w:pPr>
     </w:lvl>
     <w:lvl w:ilvl="4">
@@ -1452,10 +1380,7 @@
       <w:lvlText w:val="%5."/>
       <w:lvlJc w:val="left"/>
       <w:pPr>
-        <w:tabs>
-          <w:tab w:val="num" w:pos="2880"/>
-        </w:tabs>
-        <w:ind w:left="3360" w:hanging="480"/>
+        <w:ind w:left="3600" w:hanging="480"/>
       </w:pPr>
     </w:lvl>
     <w:lvl w:ilvl="5">
@@ -1464,10 +1389,7 @@
       <w:lvlText w:val="%6."/>
       <w:lvlJc w:val="left"/>
       <w:pPr>
-        <w:tabs>
-          <w:tab w:val="num" w:pos="3600"/>
-        </w:tabs>
-        <w:ind w:left="4080" w:hanging="480"/>
+        <w:ind w:left="4320" w:hanging="480"/>
       </w:pPr>
     </w:lvl>
     <w:lvl w:ilvl="6">
@@ -1476,10 +1398,7 @@
       <w:lvlText w:val="%7."/>
       <w:lvlJc w:val="left"/>
       <w:pPr>
-        <w:tabs>
-          <w:tab w:val="num" w:pos="4320"/>
-        </w:tabs>
-        <w:ind w:left="4800" w:hanging="480"/>
+        <w:ind w:left="5040" w:hanging="480"/>
       </w:pPr>
     </w:lvl>
     <w:lvl w:ilvl="7">
@@ -1488,10 +1407,7 @@
       <w:lvlText w:val="%8."/>
       <w:lvlJc w:val="left"/>
       <w:pPr>
-        <w:tabs>
-          <w:tab w:val="num" w:pos="5040"/>
-        </w:tabs>
-        <w:ind w:left="5520" w:hanging="480"/>
+        <w:ind w:left="5760" w:hanging="480"/>
       </w:pPr>
     </w:lvl>
     <w:lvl w:ilvl="8">
@@ -1500,15 +1416,12 @@
       <w:lvlText w:val="%9."/>
       <w:lvlJc w:val="left"/>
       <w:pPr>
-        <w:tabs>
-          <w:tab w:val="num" w:pos="5760"/>
-        </w:tabs>
-        <w:ind w:left="6240" w:hanging="480"/>
+        <w:ind w:left="6480" w:hanging="480"/>
       </w:pPr>
     </w:lvl>
   </w:abstractNum>
   <w:abstractNum w:abstractNumId="99413">
-    <w:nsid w:val="71315dca"/>
+    <w:nsid w:val="A99413"/>
     <w:multiLevelType w:val="multilevel"/>
     <w:lvl w:ilvl="0">
       <w:start w:val="3"/>
@@ -1516,10 +1429,7 @@
       <w:lvlText w:val="%1."/>
       <w:lvlJc w:val="left"/>
       <w:pPr>
-        <w:tabs>
-          <w:tab w:val="num" w:pos="0"/>
-        </w:tabs>
-        <w:ind w:left="480" w:hanging="480"/>
+        <w:ind w:left="720" w:hanging="480"/>
       </w:pPr>
     </w:lvl>
     <w:lvl w:ilvl="1">
@@ -1528,10 +1438,7 @@
       <w:lvlText w:val="%2."/>
       <w:lvlJc w:val="left"/>
       <w:pPr>
-        <w:tabs>
-          <w:tab w:val="num" w:pos="720"/>
-        </w:tabs>
-        <w:ind w:left="1200" w:hanging="480"/>
+        <w:ind w:left="1440" w:hanging="480"/>
       </w:pPr>
     </w:lvl>
     <w:lvl w:ilvl="2">
@@ -1540,10 +1447,7 @@
       <w:lvlText w:val="%3."/>
       <w:lvlJc w:val="left"/>
       <w:pPr>
-        <w:tabs>
-          <w:tab w:val="num" w:pos="1440"/>
-        </w:tabs>
-        <w:ind w:left="1920" w:hanging="480"/>
+        <w:ind w:left="2160" w:hanging="480"/>
       </w:pPr>
     </w:lvl>
     <w:lvl w:ilvl="3">
@@ -1552,10 +1456,7 @@
       <w:lvlText w:val="%4."/>
       <w:lvlJc w:val="left"/>
       <w:pPr>
-        <w:tabs>
-          <w:tab w:val="num" w:pos="2160"/>
-        </w:tabs>
-        <w:ind w:left="2640" w:hanging="480"/>
+        <w:ind w:left="2880" w:hanging="480"/>
       </w:pPr>
     </w:lvl>
     <w:lvl w:ilvl="4">
@@ -1564,10 +1465,7 @@
       <w:lvlText w:val="%5."/>
       <w:lvlJc w:val="left"/>
       <w:pPr>
-        <w:tabs>
-          <w:tab w:val="num" w:pos="2880"/>
-        </w:tabs>
-        <w:ind w:left="3360" w:hanging="480"/>
+        <w:ind w:left="3600" w:hanging="480"/>
       </w:pPr>
     </w:lvl>
     <w:lvl w:ilvl="5">
@@ -1576,10 +1474,7 @@
       <w:lvlText w:val="%6."/>
       <w:lvlJc w:val="left"/>
       <w:pPr>
-        <w:tabs>
-          <w:tab w:val="num" w:pos="3600"/>
-        </w:tabs>
-        <w:ind w:left="4080" w:hanging="480"/>
+        <w:ind w:left="4320" w:hanging="480"/>
       </w:pPr>
     </w:lvl>
     <w:lvl w:ilvl="6">
@@ -1588,10 +1483,7 @@
       <w:lvlText w:val="%7."/>
       <w:lvlJc w:val="left"/>
       <w:pPr>
-        <w:tabs>
-          <w:tab w:val="num" w:pos="4320"/>
-        </w:tabs>
-        <w:ind w:left="4800" w:hanging="480"/>
+        <w:ind w:left="5040" w:hanging="480"/>
       </w:pPr>
     </w:lvl>
     <w:lvl w:ilvl="7">
@@ -1600,10 +1492,7 @@
       <w:lvlText w:val="%8."/>
       <w:lvlJc w:val="left"/>
       <w:pPr>
-        <w:tabs>
-          <w:tab w:val="num" w:pos="5040"/>
-        </w:tabs>
-        <w:ind w:left="5520" w:hanging="480"/>
+        <w:ind w:left="5760" w:hanging="480"/>
       </w:pPr>
     </w:lvl>
     <w:lvl w:ilvl="8">
@@ -1612,15 +1501,12 @@
       <w:lvlText w:val="%9."/>
       <w:lvlJc w:val="left"/>
       <w:pPr>
-        <w:tabs>
-          <w:tab w:val="num" w:pos="5760"/>
-        </w:tabs>
-        <w:ind w:left="6240" w:hanging="480"/>
+        <w:ind w:left="6480" w:hanging="480"/>
       </w:pPr>
     </w:lvl>
   </w:abstractNum>
   <w:abstractNum w:abstractNumId="99414">
-    <w:nsid w:val="47261bad"/>
+    <w:nsid w:val="A99414"/>
     <w:multiLevelType w:val="multilevel"/>
     <w:lvl w:ilvl="0">
       <w:start w:val="4"/>
@@ -1628,10 +1514,7 @@
       <w:lvlText w:val="%1."/>
       <w:lvlJc w:val="left"/>
       <w:pPr>
-        <w:tabs>
-          <w:tab w:val="num" w:pos="0"/>
-        </w:tabs>
-        <w:ind w:left="480" w:hanging="480"/>
+        <w:ind w:left="720" w:hanging="480"/>
       </w:pPr>
     </w:lvl>
     <w:lvl w:ilvl="1">
@@ -1640,10 +1523,7 @@
       <w:lvlText w:val="%2."/>
       <w:lvlJc w:val="left"/>
       <w:pPr>
-        <w:tabs>
-          <w:tab w:val="num" w:pos="720"/>
-        </w:tabs>
-        <w:ind w:left="1200" w:hanging="480"/>
+        <w:ind w:left="1440" w:hanging="480"/>
       </w:pPr>
     </w:lvl>
     <w:lvl w:ilvl="2">
@@ -1652,10 +1532,7 @@
       <w:lvlText w:val="%3."/>
       <w:lvlJc w:val="left"/>
       <w:pPr>
-        <w:tabs>
-          <w:tab w:val="num" w:pos="1440"/>
-        </w:tabs>
-        <w:ind w:left="1920" w:hanging="480"/>
+        <w:ind w:left="2160" w:hanging="480"/>
       </w:pPr>
     </w:lvl>
     <w:lvl w:ilvl="3">
@@ -1664,10 +1541,7 @@
       <w:lvlText w:val="%4."/>
       <w:lvlJc w:val="left"/>
       <w:pPr>
-        <w:tabs>
-          <w:tab w:val="num" w:pos="2160"/>
-        </w:tabs>
-        <w:ind w:left="2640" w:hanging="480"/>
+        <w:ind w:left="2880" w:hanging="480"/>
       </w:pPr>
     </w:lvl>
     <w:lvl w:ilvl="4">
@@ -1676,10 +1550,7 @@
       <w:lvlText w:val="%5."/>
       <w:lvlJc w:val="left"/>
       <w:pPr>
-        <w:tabs>
-          <w:tab w:val="num" w:pos="2880"/>
-        </w:tabs>
-        <w:ind w:left="3360" w:hanging="480"/>
+        <w:ind w:left="3600" w:hanging="480"/>
       </w:pPr>
     </w:lvl>
     <w:lvl w:ilvl="5">
@@ -1688,10 +1559,7 @@
       <w:lvlText w:val="%6."/>
       <w:lvlJc w:val="left"/>
       <w:pPr>
-        <w:tabs>
-          <w:tab w:val="num" w:pos="3600"/>
-        </w:tabs>
-        <w:ind w:left="4080" w:hanging="480"/>
+        <w:ind w:left="4320" w:hanging="480"/>
       </w:pPr>
     </w:lvl>
     <w:lvl w:ilvl="6">
@@ -1700,10 +1568,7 @@
       <w:lvlText w:val="%7."/>
       <w:lvlJc w:val="left"/>
       <w:pPr>
-        <w:tabs>
-          <w:tab w:val="num" w:pos="4320"/>
-        </w:tabs>
-        <w:ind w:left="4800" w:hanging="480"/>
+        <w:ind w:left="5040" w:hanging="480"/>
       </w:pPr>
     </w:lvl>
     <w:lvl w:ilvl="7">
@@ -1712,10 +1577,7 @@
       <w:lvlText w:val="%8."/>
       <w:lvlJc w:val="left"/>
       <w:pPr>
-        <w:tabs>
-          <w:tab w:val="num" w:pos="5040"/>
-        </w:tabs>
-        <w:ind w:left="5520" w:hanging="480"/>
+        <w:ind w:left="5760" w:hanging="480"/>
       </w:pPr>
     </w:lvl>
     <w:lvl w:ilvl="8">
@@ -1724,10 +1586,7 @@
       <w:lvlText w:val="%9."/>
       <w:lvlJc w:val="left"/>
       <w:pPr>
-        <w:tabs>
-          <w:tab w:val="num" w:pos="5760"/>
-        </w:tabs>
-        <w:ind w:left="6240" w:hanging="480"/>
+        <w:ind w:left="6480" w:hanging="480"/>
       </w:pPr>
     </w:lvl>
   </w:abstractNum>
@@ -1892,10 +1751,10 @@
   <w:docDefaults>
     <w:rPrDefault>
       <w:rPr>
-        <w:rFonts w:asciiTheme="minorHAnsi" w:eastAsiaTheme="minorHAnsi" w:hAnsiTheme="minorHAnsi" w:cstheme="minorBidi"/>
+        <w:rFonts w:asciiTheme="minorHAnsi" w:cstheme="minorBidi" w:eastAsiaTheme="minorHAnsi" w:hAnsiTheme="minorHAnsi"/>
         <w:sz w:val="24"/>
         <w:szCs w:val="24"/>
-        <w:lang w:val="ru-RU" w:eastAsia="en-US" w:bidi="ar-SA"/>
+        <w:lang w:bidi="ar-SA" w:eastAsia="en-US" w:val="ru-RU"/>
       </w:rPr>
     </w:rPrDefault>
     <w:pPrDefault>
@@ -1904,35 +1763,35 @@
       </w:pPr>
     </w:pPrDefault>
   </w:docDefaults>
-  <w:latentStyles w:defLockedState="0" w:defUIPriority="0" w:defSemiHidden="0" w:defUnhideWhenUsed="0" w:defQFormat="0" w:count="276"/>
-  <w:style w:type="paragraph" w:default="1" w:styleId="Normal">
+  <w:latentStyles w:count="276" w:defLockedState="0" w:defQFormat="0" w:defSemiHidden="0" w:defUIPriority="0" w:defUnhideWhenUsed="0"/>
+  <w:style w:default="1" w:styleId="Normal" w:type="paragraph">
     <w:name w:val="Normal"/>
     <w:qFormat/>
   </w:style>
-  <w:style w:type="paragraph" w:styleId="BodyText">
+  <w:style w:styleId="BodyText" w:type="paragraph">
     <w:name w:val="Body Text"/>
     <w:basedOn w:val="Normal"/>
     <w:link w:val="BodyTextChar"/>
     <w:pPr>
-      <w:spacing w:before="180" w:after="180"/>
+      <w:spacing w:after="180" w:before="180"/>
     </w:pPr>
     <w:qFormat/>
   </w:style>
-  <w:style w:type="paragraph" w:customStyle="1" w:styleId="FirstParagraph">
+  <w:style w:customStyle="1" w:styleId="FirstParagraph" w:type="paragraph">
     <w:name w:val="First Paragraph"/>
     <w:basedOn w:val="BodyText"/>
     <w:next w:val="BodyText"/>
     <w:qFormat/>
   </w:style>
-  <w:style w:type="paragraph" w:customStyle="1" w:styleId="Compact">
+  <w:style w:customStyle="1" w:styleId="Compact" w:type="paragraph">
     <w:name w:val="Compact"/>
     <w:basedOn w:val="BodyText"/>
     <w:qFormat/>
     <w:pPr>
-      <w:spacing w:before="36" w:after="36"/>
+      <w:spacing w:after="36" w:before="36"/>
     </w:pPr>
   </w:style>
-  <w:style w:type="paragraph" w:styleId="Title">
+  <w:style w:styleId="Title" w:type="paragraph">
     <w:name w:val="Title"/>
     <w:basedOn w:val="Normal"/>
     <w:next w:val="BodyText"/>
@@ -1940,19 +1799,19 @@
     <w:pPr>
       <w:keepNext/>
       <w:keepLines/>
-      <w:spacing w:before="480" w:after="240"/>
+      <w:spacing w:after="240" w:before="480"/>
       <w:jc w:val="center"/>
     </w:pPr>
     <w:rPr>
-      <w:rFonts w:asciiTheme="majorHAnsi" w:eastAsiaTheme="majorEastAsia" w:hAnsiTheme="majorHAnsi" w:cstheme="majorBidi"/>
+      <w:rFonts w:asciiTheme="majorHAnsi" w:cstheme="majorBidi" w:eastAsiaTheme="majorEastAsia" w:hAnsiTheme="majorHAnsi"/>
       <w:b/>
       <w:bCs/>
-      <w:color w:val="345A8A" w:themeColor="accent1" w:themeShade="B5"/>
+      <w:color w:themeColor="accent1" w:themeShade="B5" w:val="345A8A"/>
       <w:sz w:val="36"/>
       <w:szCs w:val="36"/>
     </w:rPr>
   </w:style>
-  <w:style w:type="paragraph" w:styleId="Subtitle">
+  <w:style w:styleId="Subtitle" w:type="paragraph">
     <w:name w:val="Subtitle"/>
     <w:basedOn w:val="Title"/>
     <w:next w:val="BodyText"/>
@@ -1960,7 +1819,7 @@
     <w:pPr>
       <w:keepNext/>
       <w:keepLines/>
-      <w:spacing w:before="240" w:after="240"/>
+      <w:spacing w:after="240" w:before="240"/>
       <w:jc w:val="center"/>
     </w:pPr>
     <w:rPr>
@@ -1968,7 +1827,7 @@
       <w:szCs w:val="30"/>
     </w:rPr>
   </w:style>
-  <w:style w:type="paragraph" w:customStyle="1" w:styleId="Author">
+  <w:style w:customStyle="1" w:styleId="Author" w:type="paragraph">
     <w:name w:val="Author"/>
     <w:next w:val="BodyText"/>
     <w:qFormat/>
@@ -1978,7 +1837,7 @@
       <w:jc w:val="center"/>
     </w:pPr>
   </w:style>
-  <w:style w:type="paragraph" w:styleId="Date">
+  <w:style w:styleId="Date" w:type="paragraph">
     <w:name w:val="Date"/>
     <w:next w:val="BodyText"/>
     <w:qFormat/>
@@ -1988,7 +1847,7 @@
       <w:jc w:val="center"/>
     </w:pPr>
   </w:style>
-  <w:style w:type="paragraph" w:customStyle="1" w:styleId="Abstract">
+  <w:style w:customStyle="1" w:styleId="Abstract" w:type="paragraph">
     <w:name w:val="Abstract"/>
     <w:basedOn w:val="Normal"/>
     <w:next w:val="BodyText"/>
@@ -1996,14 +1855,14 @@
     <w:pPr>
       <w:keepNext/>
       <w:keepLines/>
-      <w:spacing w:before="300" w:after="300"/>
+      <w:spacing w:after="300" w:before="300"/>
     </w:pPr>
     <w:rPr>
       <w:sz w:val="20"/>
       <w:szCs w:val="20"/>
     </w:rPr>
   </w:style>
-  <w:style w:type="paragraph" w:styleId="Bibliography">
+  <w:style w:styleId="Bibliography" w:type="paragraph">
     <w:name w:val="Bibliography"/>
     <w:basedOn w:val="Normal"/>
     <w:next w:val="Bibliography"/>
@@ -2011,7 +1870,7 @@
     <w:pPr/>
     <w:rPr/>
   </w:style>
-  <w:style w:type="paragraph" w:styleId="Heading1">
+  <w:style w:styleId="Heading1" w:type="paragraph">
     <w:name w:val="Heading 1"/>
     <w:basedOn w:val="Normal"/>
     <w:next w:val="BodyText"/>
@@ -2020,19 +1879,19 @@
     <w:pPr>
       <w:keepNext/>
       <w:keepLines/>
-      <w:spacing w:before="480" w:after="0"/>
+      <w:spacing w:after="0" w:before="480"/>
       <w:outlineLvl w:val="0"/>
     </w:pPr>
     <w:rPr>
-      <w:rFonts w:asciiTheme="majorHAnsi" w:eastAsiaTheme="majorEastAsia" w:hAnsiTheme="majorHAnsi" w:cstheme="majorBidi"/>
+      <w:rFonts w:asciiTheme="majorHAnsi" w:cstheme="majorBidi" w:eastAsiaTheme="majorEastAsia" w:hAnsiTheme="majorHAnsi"/>
       <w:b/>
       <w:bCs/>
-      <w:color w:val="4F81BD" w:themeColor="accent1"/>
+      <w:color w:themeColor="accent1" w:val="4F81BD"/>
       <w:sz w:val="32"/>
       <w:szCs w:val="32"/>
     </w:rPr>
   </w:style>
-  <w:style w:type="paragraph" w:styleId="Heading2">
+  <w:style w:styleId="Heading2" w:type="paragraph">
     <w:name w:val="Heading 2"/>
     <w:basedOn w:val="Normal"/>
     <w:next w:val="BodyText"/>
@@ -2042,19 +1901,19 @@
     <w:pPr>
       <w:keepNext/>
       <w:keepLines/>
-      <w:spacing w:before="200" w:after="0"/>
+      <w:spacing w:after="0" w:before="200"/>
       <w:outlineLvl w:val="1"/>
     </w:pPr>
     <w:rPr>
-      <w:rFonts w:asciiTheme="majorHAnsi" w:eastAsiaTheme="majorEastAsia" w:hAnsiTheme="majorHAnsi" w:cstheme="majorBidi"/>
+      <w:rFonts w:asciiTheme="majorHAnsi" w:cstheme="majorBidi" w:eastAsiaTheme="majorEastAsia" w:hAnsiTheme="majorHAnsi"/>
       <w:b/>
       <w:bCs/>
-      <w:color w:val="4F81BD" w:themeColor="accent1"/>
+      <w:color w:themeColor="accent1" w:val="4F81BD"/>
       <w:sz w:val="28"/>
       <w:szCs w:val="28"/>
     </w:rPr>
   </w:style>
-  <w:style w:type="paragraph" w:styleId="Heading3">
+  <w:style w:styleId="Heading3" w:type="paragraph">
     <w:name w:val="Heading 3"/>
     <w:basedOn w:val="Normal"/>
     <w:next w:val="BodyText"/>
@@ -2064,19 +1923,19 @@
     <w:pPr>
       <w:keepNext/>
       <w:keepLines/>
-      <w:spacing w:before="200" w:after="0"/>
+      <w:spacing w:after="0" w:before="200"/>
       <w:outlineLvl w:val="2"/>
     </w:pPr>
     <w:rPr>
-      <w:rFonts w:asciiTheme="majorHAnsi" w:eastAsiaTheme="majorEastAsia" w:hAnsiTheme="majorHAnsi" w:cstheme="majorBidi"/>
+      <w:rFonts w:asciiTheme="majorHAnsi" w:cstheme="majorBidi" w:eastAsiaTheme="majorEastAsia" w:hAnsiTheme="majorHAnsi"/>
       <w:b/>
       <w:bCs/>
-      <w:color w:val="4F81BD" w:themeColor="accent1"/>
+      <w:color w:themeColor="accent1" w:val="4F81BD"/>
       <w:sz w:val="24"/>
       <w:szCs w:val="24"/>
     </w:rPr>
   </w:style>
-  <w:style w:type="paragraph" w:styleId="Heading4">
+  <w:style w:styleId="Heading4" w:type="paragraph">
     <w:name w:val="Heading 4"/>
     <w:basedOn w:val="Normal"/>
     <w:next w:val="BodyText"/>
@@ -2086,19 +1945,19 @@
     <w:pPr>
       <w:keepNext/>
       <w:keepLines/>
-      <w:spacing w:before="200" w:after="0"/>
+      <w:spacing w:after="0" w:before="200"/>
       <w:outlineLvl w:val="3"/>
     </w:pPr>
     <w:rPr>
-      <w:rFonts w:asciiTheme="majorHAnsi" w:eastAsiaTheme="majorEastAsia" w:hAnsiTheme="majorHAnsi" w:cstheme="majorBidi"/>
+      <w:rFonts w:asciiTheme="majorHAnsi" w:cstheme="majorBidi" w:eastAsiaTheme="majorEastAsia" w:hAnsiTheme="majorHAnsi"/>
       <w:i/>
       <w:bCs/>
-      <w:color w:val="4F81BD" w:themeColor="accent1"/>
+      <w:color w:themeColor="accent1" w:val="4F81BD"/>
       <w:sz w:val="24"/>
       <w:szCs w:val="24"/>
     </w:rPr>
   </w:style>
-  <w:style w:type="paragraph" w:styleId="Heading5">
+  <w:style w:styleId="Heading5" w:type="paragraph">
     <w:name w:val="Heading 5"/>
     <w:basedOn w:val="Normal"/>
     <w:next w:val="BodyText"/>
@@ -2108,18 +1967,18 @@
     <w:pPr>
       <w:keepNext/>
       <w:keepLines/>
-      <w:spacing w:before="200" w:after="0"/>
+      <w:spacing w:after="0" w:before="200"/>
       <w:outlineLvl w:val="4"/>
     </w:pPr>
     <w:rPr>
-      <w:rFonts w:asciiTheme="majorHAnsi" w:eastAsiaTheme="majorEastAsia" w:hAnsiTheme="majorHAnsi" w:cstheme="majorBidi"/>
+      <w:rFonts w:asciiTheme="majorHAnsi" w:cstheme="majorBidi" w:eastAsiaTheme="majorEastAsia" w:hAnsiTheme="majorHAnsi"/>
       <w:iCs/>
-      <w:color w:val="4F81BD" w:themeColor="accent1"/>
+      <w:color w:themeColor="accent1" w:val="4F81BD"/>
       <w:sz w:val="24"/>
       <w:szCs w:val="24"/>
     </w:rPr>
   </w:style>
-  <w:style w:type="paragraph" w:styleId="Heading6">
+  <w:style w:styleId="Heading6" w:type="paragraph">
     <w:name w:val="Heading 6"/>
     <w:basedOn w:val="Normal"/>
     <w:next w:val="BodyText"/>
@@ -2129,17 +1988,17 @@
     <w:pPr>
       <w:keepNext/>
       <w:keepLines/>
-      <w:spacing w:before="200" w:after="0"/>
+      <w:spacing w:after="0" w:before="200"/>
       <w:outlineLvl w:val="5"/>
     </w:pPr>
     <w:rPr>
-      <w:rFonts w:asciiTheme="majorHAnsi" w:eastAsiaTheme="majorEastAsia" w:hAnsiTheme="majorHAnsi" w:cstheme="majorBidi"/>
-      <w:color w:val="4F81BD" w:themeColor="accent1"/>
+      <w:rFonts w:asciiTheme="majorHAnsi" w:cstheme="majorBidi" w:eastAsiaTheme="majorEastAsia" w:hAnsiTheme="majorHAnsi"/>
+      <w:color w:themeColor="accent1" w:val="4F81BD"/>
       <w:sz w:val="24"/>
       <w:szCs w:val="24"/>
     </w:rPr>
   </w:style>
-  <w:style w:type="paragraph" w:styleId="Heading7">
+  <w:style w:styleId="Heading7" w:type="paragraph">
     <w:name w:val="Heading 7"/>
     <w:basedOn w:val="Normal"/>
     <w:next w:val="BodyText"/>
@@ -2149,17 +2008,17 @@
     <w:pPr>
       <w:keepNext/>
       <w:keepLines/>
-      <w:spacing w:before="200" w:after="0"/>
+      <w:spacing w:after="0" w:before="200"/>
       <w:outlineLvl w:val="6"/>
     </w:pPr>
     <w:rPr>
-      <w:rFonts w:asciiTheme="majorHAnsi" w:eastAsiaTheme="majorEastAsia" w:hAnsiTheme="majorHAnsi" w:cstheme="majorBidi"/>
-      <w:color w:val="4F81BD" w:themeColor="accent1"/>
+      <w:rFonts w:asciiTheme="majorHAnsi" w:cstheme="majorBidi" w:eastAsiaTheme="majorEastAsia" w:hAnsiTheme="majorHAnsi"/>
+      <w:color w:themeColor="accent1" w:val="4F81BD"/>
       <w:sz w:val="24"/>
       <w:szCs w:val="24"/>
     </w:rPr>
   </w:style>
-  <w:style w:type="paragraph" w:styleId="Heading8">
+  <w:style w:styleId="Heading8" w:type="paragraph">
     <w:name w:val="Heading 8"/>
     <w:basedOn w:val="Normal"/>
     <w:next w:val="BodyText"/>
@@ -2169,17 +2028,17 @@
     <w:pPr>
       <w:keepNext/>
       <w:keepLines/>
-      <w:spacing w:before="200" w:after="0"/>
+      <w:spacing w:after="0" w:before="200"/>
       <w:outlineLvl w:val="7"/>
     </w:pPr>
     <w:rPr>
-      <w:rFonts w:asciiTheme="majorHAnsi" w:eastAsiaTheme="majorEastAsia" w:hAnsiTheme="majorHAnsi" w:cstheme="majorBidi"/>
-      <w:color w:val="4F81BD" w:themeColor="accent1"/>
+      <w:rFonts w:asciiTheme="majorHAnsi" w:cstheme="majorBidi" w:eastAsiaTheme="majorEastAsia" w:hAnsiTheme="majorHAnsi"/>
+      <w:color w:themeColor="accent1" w:val="4F81BD"/>
       <w:sz w:val="24"/>
       <w:szCs w:val="24"/>
     </w:rPr>
   </w:style>
-  <w:style w:type="paragraph" w:styleId="Heading9">
+  <w:style w:styleId="Heading9" w:type="paragraph">
     <w:name w:val="Heading 9"/>
     <w:basedOn w:val="Normal"/>
     <w:next w:val="BodyText"/>
@@ -2189,17 +2048,17 @@
     <w:pPr>
       <w:keepNext/>
       <w:keepLines/>
-      <w:spacing w:before="200" w:after="0"/>
+      <w:spacing w:after="0" w:before="200"/>
       <w:outlineLvl w:val="8"/>
     </w:pPr>
     <w:rPr>
-      <w:rFonts w:asciiTheme="majorHAnsi" w:eastAsiaTheme="majorEastAsia" w:hAnsiTheme="majorHAnsi" w:cstheme="majorBidi"/>
-      <w:color w:val="4F81BD" w:themeColor="accent1"/>
+      <w:rFonts w:asciiTheme="majorHAnsi" w:cstheme="majorBidi" w:eastAsiaTheme="majorEastAsia" w:hAnsiTheme="majorHAnsi"/>
+      <w:color w:themeColor="accent1" w:val="4F81BD"/>
       <w:sz w:val="24"/>
       <w:szCs w:val="24"/>
     </w:rPr>
   </w:style>
-  <w:style w:type="paragraph" w:styleId="BlockText">
+  <w:style w:styleId="BlockText" w:type="paragraph">
     <w:name w:val="Block Text"/>
     <w:basedOn w:val="BodyText"/>
     <w:next w:val="BodyText"/>
@@ -2207,11 +2066,11 @@
     <w:unhideWhenUsed/>
     <w:qFormat/>
     <w:pPr>
-      <w:spacing w:before="100" w:after="100"/>
+      <w:spacing w:after="100" w:before="100"/>
       <w:ind w:firstLine="0" w:left="480" w:right="480"/>
     </w:pPr>
   </w:style>
-  <w:style w:type="paragraph" w:styleId="FootnoteText">
+  <w:style w:styleId="FootnoteText" w:type="paragraph">
     <w:name w:val="Footnote Text"/>
     <w:basedOn w:val="Normal"/>
     <w:next w:val="FootnoteText"/>
@@ -2219,28 +2078,43 @@
     <w:unhideWhenUsed/>
     <w:qFormat/>
   </w:style>
-  <w:style w:type="character" w:default="1" w:styleId="DefaultParagraphFont">
+  <w:style w:default="1" w:styleId="DefaultParagraphFont" w:type="character">
     <w:name w:val="Default Paragraph Font"/>
     <w:semiHidden/>
     <w:unhideWhenUsed/>
   </w:style>
-  <w:style w:type="table" w:default="1" w:styleId="Table">
+  <w:style w:default="1" w:styleId="Table" w:type="table">
     <w:name w:val="Table"/>
     <w:basedOn w:val="TableNormal"/>
     <w:semiHidden/>
     <w:unhideWhenUsed/>
     <w:qFormat/>
     <w:tblPr>
-      <w:tblInd w:w="0" w:type="dxa"/>
+      <w:tblInd w:type="dxa" w:w="0"/>
       <w:tblCellMar>
-        <w:top w:w="0" w:type="dxa"/>
-        <w:left w:w="108" w:type="dxa"/>
-        <w:bottom w:w="0" w:type="dxa"/>
-        <w:right w:w="108" w:type="dxa"/>
+        <w:top w:type="dxa" w:w="0"/>
+        <w:left w:type="dxa" w:w="108"/>
+        <w:bottom w:type="dxa" w:w="0"/>
+        <w:right w:type="dxa" w:w="108"/>
       </w:tblCellMar>
     </w:tblPr>
-  </w:style>
-  <w:style w:type="paragraph" w:customStyle="1" w:styleId="DefinitionTerm">
+    <w:tblStylePr w:type="firstRow">
+      <w:tblPr>
+        <w:jc w:val="left"/>
+        <w:tblInd w:type="dxa" w:w="0"/>
+      </w:tblPr>
+      <w:trPr>
+        <w:jc w:val="left"/>
+      </w:trPr>
+      <w:tcPr>
+        <w:vAlign w:val="bottom"/>
+        <w:tcBorders>
+          <w:bottom w:val="single"/>
+        </w:tcBorders>
+      </w:tcPr>
+    </w:tblStylePr>
+  </w:style>
+  <w:style w:customStyle="1" w:styleId="DefinitionTerm" w:type="paragraph">
     <w:name w:val="Definition Term"/>
     <w:basedOn w:val="Normal"/>
     <w:next w:val="Definition"/>
@@ -2253,49 +2127,49 @@
       <w:b/>
     </w:rPr>
   </w:style>
-  <w:style w:type="paragraph" w:customStyle="1" w:styleId="Definition">
+  <w:style w:customStyle="1" w:styleId="Definition" w:type="paragraph">
     <w:name w:val="Definition"/>
     <w:basedOn w:val="Normal"/>
   </w:style>
-  <w:style w:type="paragraph" w:styleId="Caption">
+  <w:style w:styleId="Caption" w:type="paragraph">
     <w:name w:val="Caption"/>
     <w:basedOn w:val="Normal"/>
     <w:link w:val="BodyTextChar"/>
     <w:pPr>
-      <w:spacing w:before="0" w:after="120"/>
+      <w:spacing w:after="120" w:before="0"/>
     </w:pPr>
     <w:rPr>
       <w:i/>
     </w:rPr>
   </w:style>
-  <w:style w:type="paragraph" w:customStyle="1" w:styleId="TableCaption">
+  <w:style w:customStyle="1" w:styleId="TableCaption" w:type="paragraph">
     <w:name w:val="Table Caption"/>
     <w:basedOn w:val="Caption"/>
     <w:pPr>
       <w:keepNext/>
     </w:pPr>
   </w:style>
-  <w:style w:type="paragraph" w:customStyle="1" w:styleId="ImageCaption">
+  <w:style w:customStyle="1" w:styleId="ImageCaption" w:type="paragraph">
     <w:name w:val="Image Caption"/>
     <w:basedOn w:val="Caption"/>
   </w:style>
-  <w:style w:type="paragraph" w:customStyle="1" w:styleId="Figure">
+  <w:style w:customStyle="1" w:styleId="Figure" w:type="paragraph">
     <w:name w:val="Figure"/>
     <w:basedOn w:val="Normal"/>
   </w:style>
-  <w:style w:type="paragraph" w:customStyle="1" w:styleId="CaptionedFigure">
+  <w:style w:customStyle="1" w:styleId="CaptionedFigure" w:type="paragraph">
     <w:name w:val="Captioned Figure"/>
     <w:basedOn w:val="Figure"/>
     <w:pPr>
       <w:keepNext/>
     </w:pPr>
   </w:style>
-  <w:style w:type="character" w:customStyle="1" w:styleId="BodyTextChar">
+  <w:style w:customStyle="1" w:styleId="BodyTextChar" w:type="character">
     <w:name w:val="Body Text Char"/>
     <w:basedOn w:val="DefaultParagraphFont"/>
     <w:link w:val="BodyText"/>
   </w:style>
-  <w:style w:type="character" w:customStyle="1" w:styleId="VerbatimChar">
+  <w:style w:customStyle="1" w:styleId="VerbatimChar" w:type="character">
     <w:name w:val="Verbatim Char"/>
     <w:basedOn w:val="BodyTextChar"/>
     <w:rPr>
@@ -2303,21 +2177,25 @@
       <w:sz w:val="22"/>
     </w:rPr>
   </w:style>
-  <w:style w:type="character" w:styleId="FootnoteReference">
+  <w:style w:customStyle="1" w:styleId="SectionNumber" w:type="character">
+    <w:name w:val="Section Number"/>
+    <w:basedOn w:val="BodyTextChar"/>
+  </w:style>
+  <w:style w:styleId="FootnoteReference" w:type="character">
     <w:name w:val="Footnote Reference"/>
     <w:basedOn w:val="BodyTextChar"/>
     <w:rPr>
       <w:vertAlign w:val="superscript"/>
     </w:rPr>
   </w:style>
-  <w:style w:type="character" w:styleId="Hyperlink">
+  <w:style w:styleId="Hyperlink" w:type="character">
     <w:name w:val="Hyperlink"/>
     <w:basedOn w:val="BodyTextChar"/>
     <w:rPr>
-      <w:color w:val="4F81BD" w:themeColor="accent1"/>
-    </w:rPr>
-  </w:style>
-  <w:style w:type="paragraph" w:styleId="TOCHeading">
+      <w:color w:themeColor="accent1" w:val="4F81BD"/>
+    </w:rPr>
+  </w:style>
+  <w:style w:styleId="TOCHeading" w:type="paragraph">
     <w:name w:val="TOC Heading"/>
     <w:basedOn w:val="Heading1"/>
     <w:next w:val="BodyText"/>
@@ -2329,10 +2207,10 @@
       <w:outlineLvl w:val="9"/>
     </w:pPr>
     <w:rPr>
-      <w:rFonts w:asciiTheme="majorHAnsi" w:eastAsiaTheme="majorEastAsia" w:hAnsiTheme="majorHAnsi" w:cstheme="majorBidi"/>
+      <w:rFonts w:asciiTheme="majorHAnsi" w:cstheme="majorBidi" w:eastAsiaTheme="majorEastAsia" w:hAnsiTheme="majorHAnsi"/>
       <w:b w:val="0"/>
       <w:bCs w:val="0"/>
-      <w:color w:val="365F91" w:themeColor="accent1" w:themeShade="BF"/>
+      <w:color w:themeColor="accent1" w:themeShade="BF" w:val="365F91"/>
     </w:rPr>
   </w:style>
   <w:style w:type="paragraph" w:customStyle="1" w:styleId="SourceCode">

</xml_diff>